<commit_message>
Added Hands On Demos - Day 7.
</commit_message>
<xml_diff>
--- a/1. Core Java 8/Day 6/Hands On Demos/Hands On Demos - Day 6.docx
+++ b/1. Core Java 8/Day 6/Hands On Demos/Hands On Demos - Day 6.docx
@@ -9,6 +9,7 @@
           <w:rFonts w:hint="default"/>
           <w:sz w:val="40"/>
           <w:szCs w:val="40"/>
+          <w:lang w:val="en-US"/>
         </w:rPr>
       </w:pPr>
       <w:r>
@@ -17,7 +18,16 @@
           <w:sz w:val="40"/>
           <w:szCs w:val="40"/>
         </w:rPr>
-        <w:t>Hands On Demos - Day 5</w:t>
+        <w:t xml:space="preserve">Hands On Demos - Day </w:t>
+      </w:r>
+      <w:r>
+        <w:rPr>
+          <w:rFonts w:hint="default"/>
+          <w:sz w:val="40"/>
+          <w:szCs w:val="40"/>
+          <w:lang w:val="en-US"/>
+        </w:rPr>
+        <w:t>6</w:t>
       </w:r>
     </w:p>
     <w:p>
@@ -130,8 +140,6 @@
       <w:pPr>
         <w:jc w:val="left"/>
       </w:pPr>
-      <w:bookmarkStart w:id="0" w:name="_GoBack"/>
-      <w:bookmarkEnd w:id="0"/>
       <w:r>
         <w:drawing>
           <wp:inline distT="0" distB="0" distL="114300" distR="114300">
@@ -1495,6 +1503,290 @@
         </w:rPr>
         <w:t>**********************************************************************************************************************</w:t>
       </w:r>
+    </w:p>
+    <w:p>
+      <w:pPr>
+        <w:jc w:val="left"/>
+      </w:pPr>
+      <w:r>
+        <w:drawing>
+          <wp:inline distT="0" distB="0" distL="114300" distR="114300">
+            <wp:extent cx="2743200" cy="1200150"/>
+            <wp:effectExtent l="0" t="0" r="0" b="0"/>
+            <wp:docPr id="31" name="Picture 1"/>
+            <wp:cNvGraphicFramePr>
+              <a:graphicFrameLocks xmlns:a="http://schemas.openxmlformats.org/drawingml/2006/main" noChangeAspect="1"/>
+            </wp:cNvGraphicFramePr>
+            <a:graphic xmlns:a="http://schemas.openxmlformats.org/drawingml/2006/main">
+              <a:graphicData uri="http://schemas.openxmlformats.org/drawingml/2006/picture">
+                <pic:pic xmlns:pic="http://schemas.openxmlformats.org/drawingml/2006/picture">
+                  <pic:nvPicPr>
+                    <pic:cNvPr id="31" name="Picture 1"/>
+                    <pic:cNvPicPr>
+                      <a:picLocks noChangeAspect="1"/>
+                    </pic:cNvPicPr>
+                  </pic:nvPicPr>
+                  <pic:blipFill>
+                    <a:blip r:embed="rId34"/>
+                    <a:stretch>
+                      <a:fillRect/>
+                    </a:stretch>
+                  </pic:blipFill>
+                  <pic:spPr>
+                    <a:xfrm>
+                      <a:off x="0" y="0"/>
+                      <a:ext cx="2743200" cy="1200150"/>
+                    </a:xfrm>
+                    <a:prstGeom prst="rect">
+                      <a:avLst/>
+                    </a:prstGeom>
+                    <a:noFill/>
+                    <a:ln>
+                      <a:noFill/>
+                    </a:ln>
+                  </pic:spPr>
+                </pic:pic>
+              </a:graphicData>
+            </a:graphic>
+          </wp:inline>
+        </w:drawing>
+      </w:r>
+    </w:p>
+    <w:p>
+      <w:pPr>
+        <w:jc w:val="left"/>
+      </w:pPr>
+    </w:p>
+    <w:p>
+      <w:pPr>
+        <w:jc w:val="left"/>
+      </w:pPr>
+      <w:r>
+        <w:drawing>
+          <wp:inline distT="0" distB="0" distL="114300" distR="114300">
+            <wp:extent cx="4657725" cy="3228975"/>
+            <wp:effectExtent l="0" t="0" r="9525" b="9525"/>
+            <wp:docPr id="32" name="Picture 2"/>
+            <wp:cNvGraphicFramePr>
+              <a:graphicFrameLocks xmlns:a="http://schemas.openxmlformats.org/drawingml/2006/main" noChangeAspect="1"/>
+            </wp:cNvGraphicFramePr>
+            <a:graphic xmlns:a="http://schemas.openxmlformats.org/drawingml/2006/main">
+              <a:graphicData uri="http://schemas.openxmlformats.org/drawingml/2006/picture">
+                <pic:pic xmlns:pic="http://schemas.openxmlformats.org/drawingml/2006/picture">
+                  <pic:nvPicPr>
+                    <pic:cNvPr id="32" name="Picture 2"/>
+                    <pic:cNvPicPr>
+                      <a:picLocks noChangeAspect="1"/>
+                    </pic:cNvPicPr>
+                  </pic:nvPicPr>
+                  <pic:blipFill>
+                    <a:blip r:embed="rId35"/>
+                    <a:stretch>
+                      <a:fillRect/>
+                    </a:stretch>
+                  </pic:blipFill>
+                  <pic:spPr>
+                    <a:xfrm>
+                      <a:off x="0" y="0"/>
+                      <a:ext cx="4657725" cy="3228975"/>
+                    </a:xfrm>
+                    <a:prstGeom prst="rect">
+                      <a:avLst/>
+                    </a:prstGeom>
+                    <a:noFill/>
+                    <a:ln>
+                      <a:noFill/>
+                    </a:ln>
+                  </pic:spPr>
+                </pic:pic>
+              </a:graphicData>
+            </a:graphic>
+          </wp:inline>
+        </w:drawing>
+      </w:r>
+    </w:p>
+    <w:p>
+      <w:pPr>
+        <w:jc w:val="left"/>
+      </w:pPr>
+    </w:p>
+    <w:p>
+      <w:pPr>
+        <w:jc w:val="left"/>
+      </w:pPr>
+      <w:r>
+        <w:drawing>
+          <wp:inline distT="0" distB="0" distL="114300" distR="114300">
+            <wp:extent cx="5162550" cy="3571875"/>
+            <wp:effectExtent l="0" t="0" r="0" b="9525"/>
+            <wp:docPr id="33" name="Picture 3"/>
+            <wp:cNvGraphicFramePr>
+              <a:graphicFrameLocks xmlns:a="http://schemas.openxmlformats.org/drawingml/2006/main" noChangeAspect="1"/>
+            </wp:cNvGraphicFramePr>
+            <a:graphic xmlns:a="http://schemas.openxmlformats.org/drawingml/2006/main">
+              <a:graphicData uri="http://schemas.openxmlformats.org/drawingml/2006/picture">
+                <pic:pic xmlns:pic="http://schemas.openxmlformats.org/drawingml/2006/picture">
+                  <pic:nvPicPr>
+                    <pic:cNvPr id="33" name="Picture 3"/>
+                    <pic:cNvPicPr>
+                      <a:picLocks noChangeAspect="1"/>
+                    </pic:cNvPicPr>
+                  </pic:nvPicPr>
+                  <pic:blipFill>
+                    <a:blip r:embed="rId36"/>
+                    <a:stretch>
+                      <a:fillRect/>
+                    </a:stretch>
+                  </pic:blipFill>
+                  <pic:spPr>
+                    <a:xfrm>
+                      <a:off x="0" y="0"/>
+                      <a:ext cx="5162550" cy="3571875"/>
+                    </a:xfrm>
+                    <a:prstGeom prst="rect">
+                      <a:avLst/>
+                    </a:prstGeom>
+                    <a:noFill/>
+                    <a:ln>
+                      <a:noFill/>
+                    </a:ln>
+                  </pic:spPr>
+                </pic:pic>
+              </a:graphicData>
+            </a:graphic>
+          </wp:inline>
+        </w:drawing>
+      </w:r>
+    </w:p>
+    <w:p>
+      <w:pPr>
+        <w:jc w:val="left"/>
+      </w:pPr>
+    </w:p>
+    <w:p>
+      <w:pPr>
+        <w:jc w:val="left"/>
+      </w:pPr>
+      <w:r>
+        <w:drawing>
+          <wp:inline distT="0" distB="0" distL="114300" distR="114300">
+            <wp:extent cx="5273040" cy="3096895"/>
+            <wp:effectExtent l="0" t="0" r="3810" b="8255"/>
+            <wp:docPr id="34" name="Picture 4"/>
+            <wp:cNvGraphicFramePr>
+              <a:graphicFrameLocks xmlns:a="http://schemas.openxmlformats.org/drawingml/2006/main" noChangeAspect="1"/>
+            </wp:cNvGraphicFramePr>
+            <a:graphic xmlns:a="http://schemas.openxmlformats.org/drawingml/2006/main">
+              <a:graphicData uri="http://schemas.openxmlformats.org/drawingml/2006/picture">
+                <pic:pic xmlns:pic="http://schemas.openxmlformats.org/drawingml/2006/picture">
+                  <pic:nvPicPr>
+                    <pic:cNvPr id="34" name="Picture 4"/>
+                    <pic:cNvPicPr>
+                      <a:picLocks noChangeAspect="1"/>
+                    </pic:cNvPicPr>
+                  </pic:nvPicPr>
+                  <pic:blipFill>
+                    <a:blip r:embed="rId37"/>
+                    <a:stretch>
+                      <a:fillRect/>
+                    </a:stretch>
+                  </pic:blipFill>
+                  <pic:spPr>
+                    <a:xfrm>
+                      <a:off x="0" y="0"/>
+                      <a:ext cx="5273040" cy="3096895"/>
+                    </a:xfrm>
+                    <a:prstGeom prst="rect">
+                      <a:avLst/>
+                    </a:prstGeom>
+                    <a:noFill/>
+                    <a:ln>
+                      <a:noFill/>
+                    </a:ln>
+                  </pic:spPr>
+                </pic:pic>
+              </a:graphicData>
+            </a:graphic>
+          </wp:inline>
+        </w:drawing>
+      </w:r>
+    </w:p>
+    <w:p>
+      <w:pPr>
+        <w:jc w:val="left"/>
+      </w:pPr>
+    </w:p>
+    <w:p>
+      <w:pPr>
+        <w:jc w:val="center"/>
+        <w:rPr>
+          <w:rFonts w:hint="default"/>
+          <w:lang w:val="en-US"/>
+        </w:rPr>
+      </w:pPr>
+      <w:bookmarkStart w:id="0" w:name="_GoBack"/>
+      <w:r>
+        <w:rPr>
+          <w:rFonts w:hint="default"/>
+          <w:lang w:val="en-US"/>
+        </w:rPr>
+        <w:t>********************************************************************************************************************************</w:t>
+      </w:r>
+    </w:p>
+    <w:p>
+      <w:pPr>
+        <w:jc w:val="center"/>
+      </w:pPr>
+    </w:p>
+    <w:bookmarkEnd w:id="0"/>
+    <w:p>
+      <w:pPr>
+        <w:jc w:val="left"/>
+      </w:pPr>
+    </w:p>
+    <w:p>
+      <w:pPr>
+        <w:jc w:val="left"/>
+      </w:pPr>
+    </w:p>
+    <w:p>
+      <w:pPr>
+        <w:jc w:val="left"/>
+      </w:pPr>
+    </w:p>
+    <w:p>
+      <w:pPr>
+        <w:jc w:val="left"/>
+      </w:pPr>
+    </w:p>
+    <w:p>
+      <w:pPr>
+        <w:jc w:val="left"/>
+      </w:pPr>
+    </w:p>
+    <w:p>
+      <w:pPr>
+        <w:jc w:val="left"/>
+      </w:pPr>
+    </w:p>
+    <w:p>
+      <w:pPr>
+        <w:jc w:val="left"/>
+      </w:pPr>
+    </w:p>
+    <w:p>
+      <w:pPr>
+        <w:jc w:val="left"/>
+      </w:pPr>
+    </w:p>
+    <w:p>
+      <w:pPr>
+        <w:jc w:val="left"/>
+        <w:rPr>
+          <w:rFonts w:hint="default"/>
+          <w:lang w:val="en-US"/>
+        </w:rPr>
+      </w:pPr>
     </w:p>
     <w:sectPr>
       <w:footerReference r:id="rId3" w:type="default"/>
@@ -1549,22 +1841,6 @@
                       <a:ln w="6350">
                         <a:noFill/>
                       </a:ln>
-                      <a:extLst>
-                        <a:ext uri="{909E8E84-426E-40DD-AFC4-6F175D3DCCD1}">
-                          <a14:hiddenFill xmlns:a14="http://schemas.microsoft.com/office/drawing/2010/main">
-                            <a:solidFill>
-                              <a:schemeClr val="lt1"/>
-                            </a:solidFill>
-                          </a14:hiddenFill>
-                        </a:ext>
-                        <a:ext uri="{91240B29-F687-4F45-9708-019B960494DF}">
-                          <a14:hiddenLine xmlns:a14="http://schemas.microsoft.com/office/drawing/2010/main" w="6350">
-                            <a:solidFill>
-                              <a:prstClr val="black"/>
-                            </a:solidFill>
-                          </a14:hiddenLine>
-                        </a:ext>
-                      </a:extLst>
                     </wps:spPr>
                     <wps:style>
                       <a:lnRef idx="0">
@@ -1615,7 +1891,7 @@
         </mc:Choice>
         <mc:Fallback>
           <w:pict>
-            <v:shape id="_x0000_s1026" o:spid="_x0000_s1026" o:spt="202" type="#_x0000_t202" style="position:absolute;left:0pt;margin-top:0pt;height:144pt;width:144pt;mso-position-horizontal:right;mso-position-horizontal-relative:margin;mso-wrap-style:none;z-index:251659264;mso-width-relative:page;mso-height-relative:page;" filled="f" stroked="f" coordsize="21600,21600" o:gfxdata="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">
+            <v:shape id="_x0000_s1026" o:spid="_x0000_s1026" o:spt="202" type="#_x0000_t202" style="position:absolute;left:0pt;margin-top:0pt;height:144pt;width:144pt;mso-position-horizontal:right;mso-position-horizontal-relative:margin;mso-wrap-style:none;z-index:251659264;mso-width-relative:page;mso-height-relative:page;" filled="f" stroked="f" coordsize="21600,21600" o:gfxdata="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">
               <v:fill on="f" focussize="0,0"/>
               <v:stroke on="f" weight="0.5pt"/>
               <v:imagedata o:title=""/>
@@ -1767,7 +2043,7 @@
     <w:lsdException w:unhideWhenUsed="0" w:uiPriority="0" w:semiHidden="0" w:name="HTML Sample"/>
     <w:lsdException w:unhideWhenUsed="0" w:uiPriority="0" w:semiHidden="0" w:name="HTML Typewriter"/>
     <w:lsdException w:unhideWhenUsed="0" w:uiPriority="0" w:semiHidden="0" w:name="HTML Variable"/>
-    <w:lsdException w:unhideWhenUsed="0" w:uiPriority="0" w:name="Normal Table"/>
+    <w:lsdException w:qFormat="1" w:unhideWhenUsed="0" w:uiPriority="0" w:name="Normal Table"/>
     <w:lsdException w:unhideWhenUsed="0" w:uiPriority="0" w:semiHidden="0" w:name="annotation subject"/>
     <w:lsdException w:unhideWhenUsed="0" w:uiPriority="0" w:semiHidden="0" w:name="Table Simple 1"/>
     <w:lsdException w:unhideWhenUsed="0" w:uiPriority="0" w:semiHidden="0" w:name="Table Simple 2"/>
@@ -1930,6 +2206,7 @@
   <w:style w:type="table" w:default="1" w:styleId="3">
     <w:name w:val="Normal Table"/>
     <w:semiHidden/>
+    <w:qFormat/>
     <w:uiPriority w:val="0"/>
     <w:tblPr>
       <w:tblCellMar>

</xml_diff>